<commit_message>
censo 2022 escrapeado del ine
</commit_message>
<xml_diff>
--- a/Primer entregable TFB.docx
+++ b/Primer entregable TFB.docx
@@ -89,39 +89,7 @@
           <w:sz w:val="22"/>
           <w:szCs w:val="22"/>
         </w:rPr>
-        <w:t xml:space="preserve">, consiste en poner en práctica los conocimientos adquiridos durante el </w:t>
-      </w:r>
-      <w:proofErr w:type="spellStart"/>
-      <w:r>
-        <w:rPr>
-          <w:sz w:val="22"/>
-          <w:szCs w:val="22"/>
-        </w:rPr>
-        <w:t>Bootcamp</w:t>
-      </w:r>
-      <w:proofErr w:type="spellEnd"/>
-      <w:r>
-        <w:rPr>
-          <w:sz w:val="22"/>
-          <w:szCs w:val="22"/>
-        </w:rPr>
-        <w:t xml:space="preserve"> de Data </w:t>
-      </w:r>
-      <w:proofErr w:type="spellStart"/>
-      <w:r>
-        <w:rPr>
-          <w:sz w:val="22"/>
-          <w:szCs w:val="22"/>
-        </w:rPr>
-        <w:t>Science</w:t>
-      </w:r>
-      <w:proofErr w:type="spellEnd"/>
-      <w:r>
-        <w:rPr>
-          <w:sz w:val="22"/>
-          <w:szCs w:val="22"/>
-        </w:rPr>
-        <w:t xml:space="preserve"> para realiza un análisis a nivel, nacional, autonómico, provincial y municipal de desempeño educativo, y los factores económicos y demográficos que </w:t>
+        <w:t xml:space="preserve">, consiste en poner en práctica los conocimientos adquiridos durante el Bootcamp de Data Science para realiza un análisis a nivel, nacional, autonómico, provincial y municipal de desempeño educativo, y los factores económicos y demográficos que </w:t>
       </w:r>
       <w:r>
         <w:rPr>
@@ -172,25 +140,21 @@
           <w:sz w:val="22"/>
           <w:szCs w:val="22"/>
         </w:rPr>
-        <w:t xml:space="preserve"> proyecto se llevará a cabo de la siguiente manera, se extraerán datos educativos, económicos y demográficos de una serie de fuentes que se detallas más adelante. Se hará un proceso ETL en Python usando la librería Pandas con los mismos y se cargarán en una base de datos de SQL. Se realizará un EDA y modelos de clasificación en </w:t>
-      </w:r>
-      <w:proofErr w:type="spellStart"/>
-      <w:proofErr w:type="gramStart"/>
-      <w:r>
-        <w:rPr>
-          <w:sz w:val="22"/>
-          <w:szCs w:val="22"/>
-        </w:rPr>
-        <w:t>clusters</w:t>
-      </w:r>
-      <w:proofErr w:type="spellEnd"/>
-      <w:proofErr w:type="gramEnd"/>
-      <w:r>
-        <w:rPr>
-          <w:sz w:val="22"/>
-          <w:szCs w:val="22"/>
-        </w:rPr>
-        <w:t xml:space="preserve"> de localidades que compartan características semejantes en los aspectos a analizar.</w:t>
+        <w:t xml:space="preserve"> proyecto se llevará a cabo de la siguiente manera, se extraerán datos educativos, económicos y demográficos de una serie de fuentes que se detalla</w:t>
+      </w:r>
+      <w:r>
+        <w:rPr>
+          <w:sz w:val="22"/>
+          <w:szCs w:val="22"/>
+        </w:rPr>
+        <w:t>n</w:t>
+      </w:r>
+      <w:r>
+        <w:rPr>
+          <w:sz w:val="22"/>
+          <w:szCs w:val="22"/>
+        </w:rPr>
+        <w:t xml:space="preserve"> más adelante. Se hará un proceso ETL en Python usando la librería Pandas con los mismos y se cargarán en una base de datos de SQL. Se realizará un EDA y modelos de clasificación en clusters de localidades que compartan características semejantes en los aspectos a analizar.</w:t>
       </w:r>
       <w:r>
         <w:rPr>
@@ -204,23 +168,7 @@
           <w:sz w:val="22"/>
           <w:szCs w:val="22"/>
         </w:rPr>
-        <w:t xml:space="preserve">Como tecnología no explicada en el aula y que se investiga se usará </w:t>
-      </w:r>
-      <w:proofErr w:type="spellStart"/>
-      <w:r>
-        <w:rPr>
-          <w:sz w:val="22"/>
-          <w:szCs w:val="22"/>
-        </w:rPr>
-        <w:t>Power</w:t>
-      </w:r>
-      <w:proofErr w:type="spellEnd"/>
-      <w:r>
-        <w:rPr>
-          <w:sz w:val="22"/>
-          <w:szCs w:val="22"/>
-        </w:rPr>
-        <w:t xml:space="preserve"> Bi para presentar resultados.</w:t>
+        <w:t>Como tecnología no explicada en el aula y que se investiga se usará Power Bi para presentar resultados.</w:t>
       </w:r>
     </w:p>
     <w:p>
@@ -282,23 +230,7 @@
           <w:sz w:val="22"/>
           <w:szCs w:val="22"/>
         </w:rPr>
-        <w:t xml:space="preserve"> que se usan para el proyecto se obtienen mediante web </w:t>
-      </w:r>
-      <w:proofErr w:type="spellStart"/>
-      <w:r>
-        <w:rPr>
-          <w:sz w:val="22"/>
-          <w:szCs w:val="22"/>
-        </w:rPr>
-        <w:t>scrapping</w:t>
-      </w:r>
-      <w:proofErr w:type="spellEnd"/>
-      <w:r>
-        <w:rPr>
-          <w:sz w:val="22"/>
-          <w:szCs w:val="22"/>
-        </w:rPr>
-        <w:t>, y son los siguientes</w:t>
+        <w:t xml:space="preserve"> que se usan para el proyecto se obtienen mediante web scrapping, y son los siguientes</w:t>
       </w:r>
       <w:r>
         <w:rPr>
@@ -347,7 +279,21 @@
           <w:sz w:val="22"/>
           <w:szCs w:val="22"/>
         </w:rPr>
-        <w:t>Nota EVAU por comunidad autónoma</w:t>
+        <w:t>Nota E</w:t>
+      </w:r>
+      <w:r>
+        <w:rPr>
+          <w:sz w:val="22"/>
+          <w:szCs w:val="22"/>
+        </w:rPr>
+        <w:t>B</w:t>
+      </w:r>
+      <w:r>
+        <w:rPr>
+          <w:sz w:val="22"/>
+          <w:szCs w:val="22"/>
+        </w:rPr>
+        <w:t>AU por comunidad autónoma</w:t>
       </w:r>
     </w:p>
     <w:p>
@@ -526,23 +472,7 @@
           <w:sz w:val="22"/>
           <w:szCs w:val="22"/>
         </w:rPr>
-        <w:t xml:space="preserve">Personas entre 18 y 69 </w:t>
-      </w:r>
-      <w:proofErr w:type="gramStart"/>
-      <w:r>
-        <w:rPr>
-          <w:sz w:val="22"/>
-          <w:szCs w:val="22"/>
-        </w:rPr>
-        <w:t>años de edad</w:t>
-      </w:r>
-      <w:proofErr w:type="gramEnd"/>
-      <w:r>
-        <w:rPr>
-          <w:sz w:val="22"/>
-          <w:szCs w:val="22"/>
-        </w:rPr>
-        <w:t xml:space="preserve"> según máximo nivel educativo alcanzado por sexo e ingresos mensuales netos del hogar</w:t>
+        <w:t>Personas entre 18 y 69 años de edad según máximo nivel educativo alcanzado por sexo e ingresos mensuales netos del hogar</w:t>
       </w:r>
     </w:p>
     <w:p>
@@ -672,27 +602,7 @@
           <w:sz w:val="22"/>
           <w:szCs w:val="22"/>
         </w:rPr>
-        <w:t xml:space="preserve"> y está disponible en su web, pero en la Wikipedia se encuentra la tabla que resume las puntuaciones que nos interesan, por lo que se </w:t>
-      </w:r>
-      <w:proofErr w:type="spellStart"/>
-      <w:r>
-        <w:rPr>
-          <w:b/>
-          <w:bCs/>
-          <w:sz w:val="22"/>
-          <w:szCs w:val="22"/>
-        </w:rPr>
-        <w:t>escrapea</w:t>
-      </w:r>
-      <w:proofErr w:type="spellEnd"/>
-      <w:r>
-        <w:rPr>
-          <w:b/>
-          <w:bCs/>
-          <w:sz w:val="22"/>
-          <w:szCs w:val="22"/>
-        </w:rPr>
-        <w:t xml:space="preserve"> desde ahí)</w:t>
+        <w:t xml:space="preserve"> y está disponible en su web, pero en la Wikipedia se encuentra la tabla que resume las puntuaciones que nos interesan, por lo que se escrapea desde ahí)</w:t>
       </w:r>
     </w:p>
     <w:p>
@@ -789,7 +699,21 @@
           <w:sz w:val="22"/>
           <w:szCs w:val="22"/>
         </w:rPr>
-        <w:t xml:space="preserve"> El objetivo es encontrar medidas que favorezcan la libertad de oportunidades en el acceso y desempeño en la educación pública.</w:t>
+        <w:t xml:space="preserve"> El objetivo es encontrar medidas que favorezcan la </w:t>
+      </w:r>
+      <w:r>
+        <w:rPr>
+          <w:sz w:val="22"/>
+          <w:szCs w:val="22"/>
+        </w:rPr>
+        <w:t>igualdad</w:t>
+      </w:r>
+      <w:r>
+        <w:rPr>
+          <w:sz w:val="22"/>
+          <w:szCs w:val="22"/>
+        </w:rPr>
+        <w:t xml:space="preserve"> de oportunidades en el acceso y desempeño en la educación pública.</w:t>
       </w:r>
     </w:p>
     <w:p>
@@ -823,6 +747,13 @@
         </w:rPr>
         <w:t>“¿Influye el nivel de ingresos del hogar en el nivel educativo máximo alcanzado?</w:t>
       </w:r>
+      <w:r>
+        <w:rPr>
+          <w:sz w:val="22"/>
+          <w:szCs w:val="22"/>
+        </w:rPr>
+        <w:t>”</w:t>
+      </w:r>
     </w:p>
     <w:p>
       <w:pPr>
@@ -853,7 +784,35 @@
           <w:sz w:val="22"/>
           <w:szCs w:val="22"/>
         </w:rPr>
-        <w:t>¿Hay diferencias significativas en el nivel máximo educativo alcanzado el sexo el lugar de nacimiento?</w:t>
+        <w:t>¿Hay diferencias significativas en el nivel máximo educativo alcanzado</w:t>
+      </w:r>
+      <w:r>
+        <w:rPr>
+          <w:sz w:val="22"/>
+          <w:szCs w:val="22"/>
+        </w:rPr>
+        <w:t xml:space="preserve"> respecto al</w:t>
+      </w:r>
+      <w:r>
+        <w:rPr>
+          <w:sz w:val="22"/>
+          <w:szCs w:val="22"/>
+        </w:rPr>
+        <w:t xml:space="preserve"> sexo</w:t>
+      </w:r>
+      <w:r>
+        <w:rPr>
+          <w:sz w:val="22"/>
+          <w:szCs w:val="22"/>
+        </w:rPr>
+        <w:t xml:space="preserve"> y</w:t>
+      </w:r>
+      <w:r>
+        <w:rPr>
+          <w:sz w:val="22"/>
+          <w:szCs w:val="22"/>
+        </w:rPr>
+        <w:t xml:space="preserve"> el lugar de nacimiento?</w:t>
       </w:r>
     </w:p>
     <w:p>
@@ -876,23 +835,7 @@
           <w:sz w:val="22"/>
           <w:szCs w:val="22"/>
         </w:rPr>
-        <w:t xml:space="preserve">trataremos de dar algún </w:t>
-      </w:r>
-      <w:proofErr w:type="spellStart"/>
-      <w:r>
-        <w:rPr>
-          <w:sz w:val="22"/>
-          <w:szCs w:val="22"/>
-        </w:rPr>
-        <w:t>insight</w:t>
-      </w:r>
-      <w:proofErr w:type="spellEnd"/>
-      <w:r>
-        <w:rPr>
-          <w:sz w:val="22"/>
-          <w:szCs w:val="22"/>
-        </w:rPr>
-        <w:t xml:space="preserve"> que sirva para favorecer la igualdad de oportunidades en el derecho a la educación pública. Por ejemplo</w:t>
+        <w:t>trataremos de dar algún insight que sirva para favorecer la igualdad de oportunidades en el derecho a la educación pública. Por ejemplo</w:t>
       </w:r>
       <w:r>
         <w:rPr>

</xml_diff>